<commit_message>
Updated notation, comments, variable names
</commit_message>
<xml_diff>
--- a/Documents/Notes.docx
+++ b/Documents/Notes.docx
@@ -48,6 +48,177 @@
       <w:r>
         <w:t xml:space="preserve"> with no code</w:t>
       </w:r>
+    </w:p>
+    <w:p>
+      <w:pPr>
+        <w:pStyle w:val="ListParagraph"/>
+        <w:numPr>
+          <w:ilvl w:val="0"/>
+          <w:numId w:val="1"/>
+        </w:numPr>
+        <w:tabs>
+          <w:tab w:val="left" w:pos="2652"/>
+        </w:tabs>
+        <w:spacing w:after="0"/>
+      </w:pPr>
+      <w:r>
+        <w:t xml:space="preserve">This tricked me into thinking that my watchdog didn’t work lol, thought that it still exceeded after x time when </w:t>
+      </w:r>
+      <w:proofErr w:type="gramStart"/>
+      <w:r>
+        <w:t>in reality I</w:t>
+      </w:r>
+      <w:proofErr w:type="gramEnd"/>
+      <w:r>
+        <w:t xml:space="preserve"> turned it off after x tim</w:t>
+      </w:r>
+      <w:r>
+        <w:t>e</w:t>
+      </w:r>
+      <w:r>
+        <w:br/>
+      </w:r>
+    </w:p>
+    <w:p>
+      <w:pPr>
+        <w:pStyle w:val="ListParagraph"/>
+        <w:tabs>
+          <w:tab w:val="left" w:pos="2652"/>
+        </w:tabs>
+        <w:spacing w:after="0"/>
+      </w:pPr>
+      <w:r>
+        <w:rPr>
+          <w:noProof/>
+        </w:rPr>
+        <w:drawing>
+          <wp:inline distT="0" distB="0" distL="0" distR="0" wp14:anchorId="2D253FF1" wp14:editId="60146D37">
+            <wp:extent cx="3886200" cy="2247900"/>
+            <wp:effectExtent l="0" t="0" r="0" b="0"/>
+            <wp:docPr id="933193368" name="Picture 1" descr="A screen shot of a computer program&#10;&#10;Description automatically generated"/>
+            <wp:cNvGraphicFramePr>
+              <a:graphicFrameLocks xmlns:a="http://schemas.openxmlformats.org/drawingml/2006/main" noChangeAspect="1"/>
+            </wp:cNvGraphicFramePr>
+            <a:graphic xmlns:a="http://schemas.openxmlformats.org/drawingml/2006/main">
+              <a:graphicData uri="http://schemas.openxmlformats.org/drawingml/2006/picture">
+                <pic:pic xmlns:pic="http://schemas.openxmlformats.org/drawingml/2006/picture">
+                  <pic:nvPicPr>
+                    <pic:cNvPr id="933193368" name="Picture 1" descr="A screen shot of a computer program&#10;&#10;Description automatically generated"/>
+                    <pic:cNvPicPr/>
+                  </pic:nvPicPr>
+                  <pic:blipFill>
+                    <a:blip r:embed="rId5"/>
+                    <a:stretch>
+                      <a:fillRect/>
+                    </a:stretch>
+                  </pic:blipFill>
+                  <pic:spPr>
+                    <a:xfrm>
+                      <a:off x="0" y="0"/>
+                      <a:ext cx="3886200" cy="2247900"/>
+                    </a:xfrm>
+                    <a:prstGeom prst="rect">
+                      <a:avLst/>
+                    </a:prstGeom>
+                  </pic:spPr>
+                </pic:pic>
+              </a:graphicData>
+            </a:graphic>
+          </wp:inline>
+        </w:drawing>
+      </w:r>
+    </w:p>
+    <w:p>
+      <w:pPr>
+        <w:pStyle w:val="ListParagraph"/>
+        <w:tabs>
+          <w:tab w:val="left" w:pos="2652"/>
+        </w:tabs>
+        <w:spacing w:after="0"/>
+      </w:pPr>
+    </w:p>
+    <w:p>
+      <w:pPr>
+        <w:pStyle w:val="ListParagraph"/>
+        <w:numPr>
+          <w:ilvl w:val="0"/>
+          <w:numId w:val="1"/>
+        </w:numPr>
+        <w:tabs>
+          <w:tab w:val="left" w:pos="2652"/>
+        </w:tabs>
+        <w:spacing w:after="0"/>
+      </w:pPr>
+      <w:r>
+        <w:t>Fastest speeds:</w:t>
+      </w:r>
+      <w:r>
+        <w:br/>
+      </w:r>
+      <w:r>
+        <w:br/>
+      </w:r>
+      <w:r>
+        <w:rPr>
+          <w:noProof/>
+        </w:rPr>
+        <w:drawing>
+          <wp:inline distT="0" distB="0" distL="0" distR="0" wp14:anchorId="7F58E8DC" wp14:editId="38EC71AA">
+            <wp:extent cx="2886075" cy="1323975"/>
+            <wp:effectExtent l="0" t="0" r="9525" b="9525"/>
+            <wp:docPr id="603844041" name="Picture 1" descr="A screen shot of a computer&#10;&#10;Description automatically generated"/>
+            <wp:cNvGraphicFramePr>
+              <a:graphicFrameLocks xmlns:a="http://schemas.openxmlformats.org/drawingml/2006/main" noChangeAspect="1"/>
+            </wp:cNvGraphicFramePr>
+            <a:graphic xmlns:a="http://schemas.openxmlformats.org/drawingml/2006/main">
+              <a:graphicData uri="http://schemas.openxmlformats.org/drawingml/2006/picture">
+                <pic:pic xmlns:pic="http://schemas.openxmlformats.org/drawingml/2006/picture">
+                  <pic:nvPicPr>
+                    <pic:cNvPr id="603844041" name="Picture 1" descr="A screen shot of a computer&#10;&#10;Description automatically generated"/>
+                    <pic:cNvPicPr/>
+                  </pic:nvPicPr>
+                  <pic:blipFill>
+                    <a:blip r:embed="rId6"/>
+                    <a:stretch>
+                      <a:fillRect/>
+                    </a:stretch>
+                  </pic:blipFill>
+                  <pic:spPr>
+                    <a:xfrm>
+                      <a:off x="0" y="0"/>
+                      <a:ext cx="2886075" cy="1323975"/>
+                    </a:xfrm>
+                    <a:prstGeom prst="rect">
+                      <a:avLst/>
+                    </a:prstGeom>
+                  </pic:spPr>
+                </pic:pic>
+              </a:graphicData>
+            </a:graphic>
+          </wp:inline>
+        </w:drawing>
+      </w:r>
+    </w:p>
+    <w:p>
+      <w:pPr>
+        <w:pStyle w:val="ListParagraph"/>
+        <w:numPr>
+          <w:ilvl w:val="0"/>
+          <w:numId w:val="1"/>
+        </w:numPr>
+        <w:tabs>
+          <w:tab w:val="left" w:pos="2652"/>
+        </w:tabs>
+        <w:spacing w:after="0"/>
+      </w:pPr>
+    </w:p>
+    <w:p>
+      <w:pPr>
+        <w:tabs>
+          <w:tab w:val="left" w:pos="2652"/>
+        </w:tabs>
+        <w:spacing w:after="0"/>
+      </w:pPr>
     </w:p>
     <w:p>
       <w:pPr>
@@ -69,7 +240,7 @@
   <w:abstractNum w:abstractNumId="0" w15:restartNumberingAfterBreak="0">
     <w:nsid w:val="479D0A97"/>
     <w:multiLevelType w:val="hybridMultilevel"/>
-    <w:tmpl w:val="C8FE3AFE"/>
+    <w:tmpl w:val="5170BC4E"/>
     <w:lvl w:ilvl="0" w:tplc="08090001">
       <w:start w:val="1"/>
       <w:numFmt w:val="bullet"/>

</xml_diff>

<commit_message>
Starting to implement esp-now
</commit_message>
<xml_diff>
--- a/Documents/Notes.docx
+++ b/Documents/Notes.docx
@@ -62,15 +62,7 @@
         <w:spacing w:after="0"/>
       </w:pPr>
       <w:r>
-        <w:t xml:space="preserve">This tricked me into thinking that my watchdog didn’t work lol, thought that it still exceeded after x time when </w:t>
-      </w:r>
-      <w:proofErr w:type="gramStart"/>
-      <w:r>
-        <w:t>in reality I</w:t>
-      </w:r>
-      <w:proofErr w:type="gramEnd"/>
-      <w:r>
-        <w:t xml:space="preserve"> turned it off after x tim</w:t>
+        <w:t>This tricked me into thinking that my watchdog didn’t work lol, thought that it still exceeded after x time when in reality I turned it off after x tim</w:t>
       </w:r>
       <w:r>
         <w:t>e</w:t>
@@ -198,6 +190,9 @@
           </wp:inline>
         </w:drawing>
       </w:r>
+      <w:r>
+        <w:br/>
+      </w:r>
     </w:p>
     <w:p>
       <w:pPr>
@@ -211,6 +206,9 @@
         </w:tabs>
         <w:spacing w:after="0"/>
       </w:pPr>
+      <w:r>
+        <w:t>Fastest speed with wifi = 1ms, wdog 0.8ms</w:t>
+      </w:r>
     </w:p>
     <w:p>
       <w:pPr>

</xml_diff>

<commit_message>
Introduced new program for ESP32 S3 development board
Modified task creation to allow pinning to cores. Cyclic task runs on core 1, all other services on core 0
</commit_message>
<xml_diff>
--- a/Documents/Notes.docx
+++ b/Documents/Notes.docx
@@ -48,6 +48,15 @@
       <w:r>
         <w:t xml:space="preserve"> with no code</w:t>
       </w:r>
+      <w:r>
+        <w:t xml:space="preserve"> on C6 singl</w:t>
+      </w:r>
+      <w:r>
+        <w:t>e</w:t>
+      </w:r>
+      <w:r>
+        <w:t xml:space="preserve"> core</w:t>
+      </w:r>
     </w:p>
     <w:p>
       <w:pPr>
@@ -62,7 +71,13 @@
         <w:spacing w:after="0"/>
       </w:pPr>
       <w:r>
-        <w:t>This tricked me into thinking that my watchdog didn’t work lol, thought that it still exceeded after x time when in reality I turned it off after x tim</w:t>
+        <w:t>This</w:t>
+      </w:r>
+      <w:r>
+        <w:t xml:space="preserve"> code</w:t>
+      </w:r>
+      <w:r>
+        <w:t xml:space="preserve"> tricked me into thinking that my watchdog didn’t work lol, thought that it still exceeded after x time when in reality I turned it off after x tim</w:t>
       </w:r>
       <w:r>
         <w:t>e</w:t>
@@ -207,7 +222,414 @@
         <w:spacing w:after="0"/>
       </w:pPr>
       <w:r>
-        <w:t>Fastest speed with wifi = 1ms, wdog 0.8ms</w:t>
+        <w:t xml:space="preserve">Fastest speed with wifi = 1ms, </w:t>
+      </w:r>
+      <w:proofErr w:type="spellStart"/>
+      <w:r>
+        <w:t>wdog</w:t>
+      </w:r>
+      <w:proofErr w:type="spellEnd"/>
+      <w:r>
+        <w:t xml:space="preserve"> 0.8ms</w:t>
+      </w:r>
+      <w:r>
+        <w:t>. Not any more lol. Fastest speed will be application specific. This was with a single core though</w:t>
+      </w:r>
+      <w:r>
+        <w:t>.</w:t>
+      </w:r>
+    </w:p>
+    <w:p>
+      <w:pPr>
+        <w:pStyle w:val="ListParagraph"/>
+        <w:numPr>
+          <w:ilvl w:val="0"/>
+          <w:numId w:val="1"/>
+        </w:numPr>
+        <w:tabs>
+          <w:tab w:val="left" w:pos="2652"/>
+        </w:tabs>
+        <w:spacing w:after="0"/>
+      </w:pPr>
+      <w:r>
+        <w:t xml:space="preserve">When switching to S3 chip, tasks </w:t>
+      </w:r>
+      <w:proofErr w:type="spellStart"/>
+      <w:r>
+        <w:t>EspNowTask</w:t>
+      </w:r>
+      <w:proofErr w:type="spellEnd"/>
+      <w:r>
+        <w:t xml:space="preserve"> and </w:t>
+      </w:r>
+      <w:proofErr w:type="spellStart"/>
+      <w:r>
+        <w:t>UdpProcessingTask</w:t>
+      </w:r>
+      <w:proofErr w:type="spellEnd"/>
+      <w:r>
+        <w:t xml:space="preserve"> need more stack size to work. Unsure why this is for now, but not a major issue</w:t>
+      </w:r>
+      <w:r>
+        <w:t>. Could be due to different core architectures processing commands differently, and different storage mechanisms in eac</w:t>
+      </w:r>
+      <w:r>
+        <w:t>h</w:t>
+      </w:r>
+    </w:p>
+    <w:p>
+      <w:pPr>
+        <w:pStyle w:val="ListParagraph"/>
+        <w:numPr>
+          <w:ilvl w:val="0"/>
+          <w:numId w:val="1"/>
+        </w:numPr>
+        <w:tabs>
+          <w:tab w:val="left" w:pos="2652"/>
+        </w:tabs>
+        <w:spacing w:after="0"/>
+      </w:pPr>
+      <w:r>
+        <w:lastRenderedPageBreak/>
+        <w:t>C6:</w:t>
+      </w:r>
+      <w:r>
+        <w:br/>
+      </w:r>
+      <w:r>
+        <w:rPr>
+          <w:noProof/>
+        </w:rPr>
+        <w:drawing>
+          <wp:inline distT="0" distB="0" distL="0" distR="0" wp14:anchorId="53A7F153" wp14:editId="268D1080">
+            <wp:extent cx="5943600" cy="2588260"/>
+            <wp:effectExtent l="0" t="0" r="0" b="2540"/>
+            <wp:docPr id="722683210" name="Picture 1" descr="A screen shot of a computer&#10;&#10;AI-generated content may be incorrect."/>
+            <wp:cNvGraphicFramePr>
+              <a:graphicFrameLocks xmlns:a="http://schemas.openxmlformats.org/drawingml/2006/main" noChangeAspect="1"/>
+            </wp:cNvGraphicFramePr>
+            <a:graphic xmlns:a="http://schemas.openxmlformats.org/drawingml/2006/main">
+              <a:graphicData uri="http://schemas.openxmlformats.org/drawingml/2006/picture">
+                <pic:pic xmlns:pic="http://schemas.openxmlformats.org/drawingml/2006/picture">
+                  <pic:nvPicPr>
+                    <pic:cNvPr id="722683210" name="Picture 1" descr="A screen shot of a computer&#10;&#10;AI-generated content may be incorrect."/>
+                    <pic:cNvPicPr/>
+                  </pic:nvPicPr>
+                  <pic:blipFill>
+                    <a:blip r:embed="rId7"/>
+                    <a:stretch>
+                      <a:fillRect/>
+                    </a:stretch>
+                  </pic:blipFill>
+                  <pic:spPr>
+                    <a:xfrm>
+                      <a:off x="0" y="0"/>
+                      <a:ext cx="5943600" cy="2588260"/>
+                    </a:xfrm>
+                    <a:prstGeom prst="rect">
+                      <a:avLst/>
+                    </a:prstGeom>
+                  </pic:spPr>
+                </pic:pic>
+              </a:graphicData>
+            </a:graphic>
+          </wp:inline>
+        </w:drawing>
+      </w:r>
+      <w:r>
+        <w:br/>
+      </w:r>
+    </w:p>
+    <w:p>
+      <w:pPr>
+        <w:pStyle w:val="ListParagraph"/>
+        <w:numPr>
+          <w:ilvl w:val="0"/>
+          <w:numId w:val="1"/>
+        </w:numPr>
+        <w:tabs>
+          <w:tab w:val="left" w:pos="2652"/>
+        </w:tabs>
+        <w:spacing w:after="0"/>
+      </w:pPr>
+      <w:r>
+        <w:t>S3:</w:t>
+      </w:r>
+      <w:r>
+        <w:br/>
+      </w:r>
+      <w:r>
+        <w:rPr>
+          <w:noProof/>
+        </w:rPr>
+        <w:drawing>
+          <wp:inline distT="0" distB="0" distL="0" distR="0" wp14:anchorId="58984723" wp14:editId="1F07421C">
+            <wp:extent cx="5943600" cy="3514090"/>
+            <wp:effectExtent l="0" t="0" r="0" b="0"/>
+            <wp:docPr id="1694212690" name="Picture 1" descr="A screen shot of a computer&#10;&#10;AI-generated content may be incorrect."/>
+            <wp:cNvGraphicFramePr>
+              <a:graphicFrameLocks xmlns:a="http://schemas.openxmlformats.org/drawingml/2006/main" noChangeAspect="1"/>
+            </wp:cNvGraphicFramePr>
+            <a:graphic xmlns:a="http://schemas.openxmlformats.org/drawingml/2006/main">
+              <a:graphicData uri="http://schemas.openxmlformats.org/drawingml/2006/picture">
+                <pic:pic xmlns:pic="http://schemas.openxmlformats.org/drawingml/2006/picture">
+                  <pic:nvPicPr>
+                    <pic:cNvPr id="1694212690" name="Picture 1" descr="A screen shot of a computer&#10;&#10;AI-generated content may be incorrect."/>
+                    <pic:cNvPicPr/>
+                  </pic:nvPicPr>
+                  <pic:blipFill>
+                    <a:blip r:embed="rId8"/>
+                    <a:stretch>
+                      <a:fillRect/>
+                    </a:stretch>
+                  </pic:blipFill>
+                  <pic:spPr>
+                    <a:xfrm>
+                      <a:off x="0" y="0"/>
+                      <a:ext cx="5943600" cy="3514090"/>
+                    </a:xfrm>
+                    <a:prstGeom prst="rect">
+                      <a:avLst/>
+                    </a:prstGeom>
+                  </pic:spPr>
+                </pic:pic>
+              </a:graphicData>
+            </a:graphic>
+          </wp:inline>
+        </w:drawing>
+      </w:r>
+      <w:r>
+        <w:br/>
+      </w:r>
+    </w:p>
+    <w:p>
+      <w:pPr>
+        <w:pStyle w:val="ListParagraph"/>
+        <w:numPr>
+          <w:ilvl w:val="0"/>
+          <w:numId w:val="1"/>
+        </w:numPr>
+        <w:tabs>
+          <w:tab w:val="left" w:pos="2652"/>
+        </w:tabs>
+        <w:spacing w:after="0"/>
+      </w:pPr>
+      <w:r>
+        <w:t xml:space="preserve">IRAM </w:t>
+      </w:r>
+      <w:r>
+        <w:t>usage</w:t>
+      </w:r>
+      <w:r>
+        <w:t xml:space="preserve"> on S3 is </w:t>
+      </w:r>
+      <w:r>
+        <w:t>worryingly</w:t>
+      </w:r>
+      <w:r>
+        <w:t xml:space="preserve"> high. Research online shows that this is expected.</w:t>
+      </w:r>
+    </w:p>
+    <w:p>
+      <w:pPr>
+        <w:pStyle w:val="ListParagraph"/>
+        <w:numPr>
+          <w:ilvl w:val="0"/>
+          <w:numId w:val="1"/>
+        </w:numPr>
+        <w:tabs>
+          <w:tab w:val="left" w:pos="2652"/>
+        </w:tabs>
+        <w:spacing w:after="0"/>
+      </w:pPr>
+      <w:proofErr w:type="spellStart"/>
+      <w:r>
+        <w:t>IsAccessPoint</w:t>
+      </w:r>
+      <w:proofErr w:type="spellEnd"/>
+      <w:r>
+        <w:t xml:space="preserve"> needs to be </w:t>
+      </w:r>
+      <w:proofErr w:type="spellStart"/>
+      <w:r>
+        <w:t>constexpr</w:t>
+      </w:r>
+      <w:proofErr w:type="spellEnd"/>
+      <w:r>
+        <w:t xml:space="preserve"> to </w:t>
+      </w:r>
+      <w:proofErr w:type="spellStart"/>
+      <w:r>
+        <w:t>init</w:t>
+      </w:r>
+      <w:proofErr w:type="spellEnd"/>
+      <w:r>
+        <w:t xml:space="preserve"> at compile time, else the </w:t>
+      </w:r>
+      <w:proofErr w:type="spellStart"/>
+      <w:r>
+        <w:t>app_main</w:t>
+      </w:r>
+      <w:proofErr w:type="spellEnd"/>
+      <w:r>
+        <w:t xml:space="preserve"> breaks by running the timer code twice.</w:t>
+      </w:r>
+    </w:p>
+    <w:p>
+      <w:pPr>
+        <w:pStyle w:val="ListParagraph"/>
+        <w:numPr>
+          <w:ilvl w:val="0"/>
+          <w:numId w:val="1"/>
+        </w:numPr>
+        <w:tabs>
+          <w:tab w:val="left" w:pos="2652"/>
+        </w:tabs>
+        <w:spacing w:after="0"/>
+      </w:pPr>
+      <w:r>
+        <w:lastRenderedPageBreak/>
+        <w:t>Defining the void user task before the cyclic task crashes the system</w:t>
+      </w:r>
+      <w:r>
+        <w:br/>
+      </w:r>
+      <w:r>
+        <w:rPr>
+          <w:noProof/>
+        </w:rPr>
+        <w:drawing>
+          <wp:inline distT="0" distB="0" distL="0" distR="0" wp14:anchorId="35518D18" wp14:editId="2F119A6C">
+            <wp:extent cx="5943600" cy="961390"/>
+            <wp:effectExtent l="0" t="0" r="0" b="0"/>
+            <wp:docPr id="1773685803" name="Picture 1"/>
+            <wp:cNvGraphicFramePr>
+              <a:graphicFrameLocks xmlns:a="http://schemas.openxmlformats.org/drawingml/2006/main" noChangeAspect="1"/>
+            </wp:cNvGraphicFramePr>
+            <a:graphic xmlns:a="http://schemas.openxmlformats.org/drawingml/2006/main">
+              <a:graphicData uri="http://schemas.openxmlformats.org/drawingml/2006/picture">
+                <pic:pic xmlns:pic="http://schemas.openxmlformats.org/drawingml/2006/picture">
+                  <pic:nvPicPr>
+                    <pic:cNvPr id="1773685803" name=""/>
+                    <pic:cNvPicPr/>
+                  </pic:nvPicPr>
+                  <pic:blipFill>
+                    <a:blip r:embed="rId9"/>
+                    <a:stretch>
+                      <a:fillRect/>
+                    </a:stretch>
+                  </pic:blipFill>
+                  <pic:spPr>
+                    <a:xfrm>
+                      <a:off x="0" y="0"/>
+                      <a:ext cx="5943600" cy="961390"/>
+                    </a:xfrm>
+                    <a:prstGeom prst="rect">
+                      <a:avLst/>
+                    </a:prstGeom>
+                  </pic:spPr>
+                </pic:pic>
+              </a:graphicData>
+            </a:graphic>
+          </wp:inline>
+        </w:drawing>
+      </w:r>
+      <w:r>
+        <w:br/>
+      </w:r>
+      <w:r>
+        <w:br/>
+        <w:t>In fact, it must be declared at the bottom of the private area.</w:t>
+      </w:r>
+      <w:r>
+        <w:br/>
+      </w:r>
+      <w:r>
+        <w:rPr>
+          <w:noProof/>
+        </w:rPr>
+        <w:drawing>
+          <wp:inline distT="0" distB="0" distL="0" distR="0" wp14:anchorId="7C29938E" wp14:editId="719C9EB6">
+            <wp:extent cx="5943600" cy="2734945"/>
+            <wp:effectExtent l="0" t="0" r="0" b="8255"/>
+            <wp:docPr id="827061765" name="Picture 1" descr="A screenshot of a computer program&#10;&#10;AI-generated content may be incorrect."/>
+            <wp:cNvGraphicFramePr>
+              <a:graphicFrameLocks xmlns:a="http://schemas.openxmlformats.org/drawingml/2006/main" noChangeAspect="1"/>
+            </wp:cNvGraphicFramePr>
+            <a:graphic xmlns:a="http://schemas.openxmlformats.org/drawingml/2006/main">
+              <a:graphicData uri="http://schemas.openxmlformats.org/drawingml/2006/picture">
+                <pic:pic xmlns:pic="http://schemas.openxmlformats.org/drawingml/2006/picture">
+                  <pic:nvPicPr>
+                    <pic:cNvPr id="827061765" name="Picture 1" descr="A screenshot of a computer program&#10;&#10;AI-generated content may be incorrect."/>
+                    <pic:cNvPicPr/>
+                  </pic:nvPicPr>
+                  <pic:blipFill>
+                    <a:blip r:embed="rId10"/>
+                    <a:stretch>
+                      <a:fillRect/>
+                    </a:stretch>
+                  </pic:blipFill>
+                  <pic:spPr>
+                    <a:xfrm>
+                      <a:off x="0" y="0"/>
+                      <a:ext cx="5943600" cy="2734945"/>
+                    </a:xfrm>
+                    <a:prstGeom prst="rect">
+                      <a:avLst/>
+                    </a:prstGeom>
+                  </pic:spPr>
+                </pic:pic>
+              </a:graphicData>
+            </a:graphic>
+          </wp:inline>
+        </w:drawing>
+      </w:r>
+      <w:r>
+        <w:br/>
+      </w:r>
+      <w:r>
+        <w:br/>
+        <w:t xml:space="preserve">Further </w:t>
+      </w:r>
+      <w:r>
+        <w:t>testing</w:t>
+      </w:r>
+      <w:r>
+        <w:t xml:space="preserve"> shows that it must be declared </w:t>
+      </w:r>
+      <w:r>
+        <w:t>after</w:t>
+      </w:r>
+      <w:r>
+        <w:t xml:space="preserve"> volatile variables</w:t>
+      </w:r>
+      <w:r>
+        <w:t>.</w:t>
+      </w:r>
+      <w:r>
+        <w:t xml:space="preserve"> Idk man</w:t>
+      </w:r>
+      <w:r>
+        <w:br/>
+      </w:r>
+    </w:p>
+    <w:p>
+      <w:pPr>
+        <w:pStyle w:val="ListParagraph"/>
+        <w:numPr>
+          <w:ilvl w:val="0"/>
+          <w:numId w:val="1"/>
+        </w:numPr>
+        <w:tabs>
+          <w:tab w:val="left" w:pos="2652"/>
+        </w:tabs>
+        <w:spacing w:after="0"/>
+      </w:pPr>
+      <w:r>
+        <w:br/>
+      </w:r>
+      <w:r>
+        <w:br/>
       </w:r>
     </w:p>
     <w:p>

</xml_diff>

<commit_message>
Added menu config files and moved wifi class to a separate library file
New menus make it easier for configuring the system parameters. Removed the option to pick the cyclic and watchdog times from code, its now done through the menu.
</commit_message>
<xml_diff>
--- a/Documents/Notes.docx
+++ b/Documents/Notes.docx
@@ -608,6 +608,68 @@
       </w:r>
       <w:r>
         <w:t xml:space="preserve"> Idk man</w:t>
+      </w:r>
+      <w:r>
+        <w:br/>
+      </w:r>
+    </w:p>
+    <w:p>
+      <w:pPr>
+        <w:pStyle w:val="ListParagraph"/>
+        <w:numPr>
+          <w:ilvl w:val="0"/>
+          <w:numId w:val="1"/>
+        </w:numPr>
+        <w:tabs>
+          <w:tab w:val="left" w:pos="2652"/>
+        </w:tabs>
+        <w:spacing w:after="0"/>
+      </w:pPr>
+      <w:r>
+        <w:t>Longest run:</w:t>
+      </w:r>
+      <w:r>
+        <w:br/>
+      </w:r>
+      <w:r>
+        <w:rPr>
+          <w:noProof/>
+        </w:rPr>
+        <w:drawing>
+          <wp:inline distT="0" distB="0" distL="0" distR="0" wp14:anchorId="75C84A15" wp14:editId="3B7B6429">
+            <wp:extent cx="4162425" cy="1990725"/>
+            <wp:effectExtent l="0" t="0" r="9525" b="9525"/>
+            <wp:docPr id="1427617664" name="Picture 1" descr="A screen shot of a computer&#10;&#10;AI-generated content may be incorrect."/>
+            <wp:cNvGraphicFramePr>
+              <a:graphicFrameLocks xmlns:a="http://schemas.openxmlformats.org/drawingml/2006/main" noChangeAspect="1"/>
+            </wp:cNvGraphicFramePr>
+            <a:graphic xmlns:a="http://schemas.openxmlformats.org/drawingml/2006/main">
+              <a:graphicData uri="http://schemas.openxmlformats.org/drawingml/2006/picture">
+                <pic:pic xmlns:pic="http://schemas.openxmlformats.org/drawingml/2006/picture">
+                  <pic:nvPicPr>
+                    <pic:cNvPr id="1427617664" name="Picture 1" descr="A screen shot of a computer&#10;&#10;AI-generated content may be incorrect."/>
+                    <pic:cNvPicPr/>
+                  </pic:nvPicPr>
+                  <pic:blipFill>
+                    <a:blip r:embed="rId11"/>
+                    <a:stretch>
+                      <a:fillRect/>
+                    </a:stretch>
+                  </pic:blipFill>
+                  <pic:spPr>
+                    <a:xfrm>
+                      <a:off x="0" y="0"/>
+                      <a:ext cx="4162425" cy="1990725"/>
+                    </a:xfrm>
+                    <a:prstGeom prst="rect">
+                      <a:avLst/>
+                    </a:prstGeom>
+                  </pic:spPr>
+                </pic:pic>
+              </a:graphicData>
+            </a:graphic>
+          </wp:inline>
+        </w:drawing>
       </w:r>
       <w:r>
         <w:br/>

</xml_diff>